<commit_message>
Modidicacion de algunos docx
</commit_message>
<xml_diff>
--- a/1 Inicio/1.1 Planificación/2.Plan de proyecto/SGySHT_Plan_de_proyecto_v1.docx
+++ b/1 Inicio/1.1 Planificación/2.Plan de proyecto/SGySHT_Plan_de_proyecto_v1.docx
@@ -354,7 +354,14 @@
                 <w:rFonts w:ascii="Arial" w:hAnsi="Arial" w:cs="Arial"/>
                 <w:lang w:eastAsia="es-MX"/>
               </w:rPr>
-              <w:t>01/03/19</w:t>
+              <w:t>04</w:t>
+            </w:r>
+            <w:r>
+              <w:rPr>
+                <w:rFonts w:ascii="Arial" w:hAnsi="Arial" w:cs="Arial"/>
+                <w:lang w:eastAsia="es-MX"/>
+              </w:rPr>
+              <w:t>/03/19</w:t>
             </w:r>
           </w:p>
         </w:tc>
@@ -600,7 +607,144 @@
             </w:rPr>
             <w:fldChar w:fldCharType="separate"/>
           </w:r>
-          <w:hyperlink w:anchor="_Toc499720541" w:history="1">
+          <w:bookmarkStart w:id="0" w:name="_GoBack"/>
+          <w:bookmarkEnd w:id="0"/>
+          <w:r>
+            <w:rPr>
+              <w:rStyle w:val="Hipervnculo"/>
+              <w:noProof/>
+            </w:rPr>
+            <w:fldChar w:fldCharType="begin"/>
+          </w:r>
+          <w:r>
+            <w:rPr>
+              <w:rStyle w:val="Hipervnculo"/>
+              <w:noProof/>
+            </w:rPr>
+            <w:instrText xml:space="preserve"> </w:instrText>
+          </w:r>
+          <w:r>
+            <w:rPr>
+              <w:noProof/>
+            </w:rPr>
+            <w:instrText>HYPERLINK \l "_Toc10736163"</w:instrText>
+          </w:r>
+          <w:r>
+            <w:rPr>
+              <w:rStyle w:val="Hipervnculo"/>
+              <w:noProof/>
+            </w:rPr>
+            <w:instrText xml:space="preserve"> </w:instrText>
+          </w:r>
+          <w:r>
+            <w:rPr>
+              <w:rStyle w:val="Hipervnculo"/>
+              <w:noProof/>
+            </w:rPr>
+          </w:r>
+          <w:r>
+            <w:rPr>
+              <w:rStyle w:val="Hipervnculo"/>
+              <w:noProof/>
+            </w:rPr>
+            <w:fldChar w:fldCharType="separate"/>
+          </w:r>
+          <w:r>
+            <w:rPr>
+              <w:rStyle w:val="Hipervnculo"/>
+              <w:rFonts w:ascii="Arial" w:hAnsi="Arial" w:cs="Arial"/>
+              <w:noProof/>
+              <w:lang w:eastAsia="es-MX"/>
+            </w:rPr>
+            <w:t>1.</w:t>
+          </w:r>
+          <w:r>
+            <w:rPr>
+              <w:rFonts w:eastAsiaTheme="minorEastAsia"/>
+              <w:noProof/>
+              <w:lang w:val="en-US"/>
+            </w:rPr>
+            <w:tab/>
+          </w:r>
+          <w:r>
+            <w:rPr>
+              <w:rStyle w:val="Hipervnculo"/>
+              <w:rFonts w:ascii="Arial" w:hAnsi="Arial" w:cs="Arial"/>
+              <w:noProof/>
+              <w:lang w:eastAsia="es-MX"/>
+            </w:rPr>
+            <w:t>Descripción del Proyecto</w:t>
+          </w:r>
+          <w:r>
+            <w:rPr>
+              <w:noProof/>
+              <w:webHidden/>
+            </w:rPr>
+            <w:tab/>
+          </w:r>
+          <w:r>
+            <w:rPr>
+              <w:noProof/>
+              <w:webHidden/>
+            </w:rPr>
+            <w:fldChar w:fldCharType="begin"/>
+          </w:r>
+          <w:r>
+            <w:rPr>
+              <w:noProof/>
+              <w:webHidden/>
+            </w:rPr>
+            <w:instrText xml:space="preserve"> PAGEREF _Toc10736163 \h </w:instrText>
+          </w:r>
+          <w:r>
+            <w:rPr>
+              <w:noProof/>
+              <w:webHidden/>
+            </w:rPr>
+          </w:r>
+          <w:r>
+            <w:rPr>
+              <w:noProof/>
+              <w:webHidden/>
+            </w:rPr>
+            <w:fldChar w:fldCharType="separate"/>
+          </w:r>
+          <w:r>
+            <w:rPr>
+              <w:noProof/>
+              <w:webHidden/>
+            </w:rPr>
+            <w:t>3</w:t>
+          </w:r>
+          <w:r>
+            <w:rPr>
+              <w:noProof/>
+              <w:webHidden/>
+            </w:rPr>
+            <w:fldChar w:fldCharType="end"/>
+          </w:r>
+          <w:r>
+            <w:rPr>
+              <w:rStyle w:val="Hipervnculo"/>
+              <w:noProof/>
+            </w:rPr>
+            <w:fldChar w:fldCharType="end"/>
+          </w:r>
+        </w:p>
+        <w:p>
+          <w:pPr>
+            <w:pStyle w:val="TDC1"/>
+            <w:tabs>
+              <w:tab w:val="left" w:pos="660"/>
+              <w:tab w:val="right" w:leader="dot" w:pos="8828"/>
+            </w:tabs>
+            <w:rPr>
+              <w:rFonts w:eastAsiaTheme="minorEastAsia"/>
+              <w:noProof/>
+              <w:lang w:val="en-US"/>
+            </w:rPr>
+          </w:pPr>
+          <w:hyperlink w:anchor="_Toc10736164" w:history="1">
             <w:r>
               <w:rPr>
                 <w:rStyle w:val="Hipervnculo"/>
@@ -608,7 +752,7 @@
                 <w:noProof/>
                 <w:lang w:eastAsia="es-MX"/>
               </w:rPr>
-              <w:t>1.</w:t>
+              <w:t>1.1.</w:t>
             </w:r>
             <w:r>
               <w:rPr>
@@ -625,7 +769,7 @@
                 <w:noProof/>
                 <w:lang w:eastAsia="es-MX"/>
               </w:rPr>
-              <w:t>Descripción del Proyecto</w:t>
+              <w:t>Objetivos del proyecto</w:t>
             </w:r>
             <w:r>
               <w:rPr>
@@ -646,7 +790,7 @@
                 <w:noProof/>
                 <w:webHidden/>
               </w:rPr>
-              <w:instrText xml:space="preserve"> PAGEREF _Toc499720541 \h </w:instrText>
+              <w:instrText xml:space="preserve"> PAGEREF _Toc10736164 \h </w:instrText>
             </w:r>
             <w:r>
               <w:rPr>
@@ -690,7 +834,7 @@
               <w:lang w:val="en-US"/>
             </w:rPr>
           </w:pPr>
-          <w:hyperlink w:anchor="_Toc499720542" w:history="1">
+          <w:hyperlink w:anchor="_Toc10736165" w:history="1">
             <w:r>
               <w:rPr>
                 <w:rStyle w:val="Hipervnculo"/>
@@ -698,7 +842,7 @@
                 <w:noProof/>
                 <w:lang w:eastAsia="es-MX"/>
               </w:rPr>
-              <w:t>1.1.</w:t>
+              <w:t>1.2.</w:t>
             </w:r>
             <w:r>
               <w:rPr>
@@ -715,7 +859,7 @@
                 <w:noProof/>
                 <w:lang w:eastAsia="es-MX"/>
               </w:rPr>
-              <w:t>Objetivos del proyecto</w:t>
+              <w:t>Descripción de entregables</w:t>
             </w:r>
             <w:r>
               <w:rPr>
@@ -736,7 +880,7 @@
                 <w:noProof/>
                 <w:webHidden/>
               </w:rPr>
-              <w:instrText xml:space="preserve"> PAGEREF _Toc499720542 \h </w:instrText>
+              <w:instrText xml:space="preserve"> PAGEREF _Toc10736165 \h </w:instrText>
             </w:r>
             <w:r>
               <w:rPr>
@@ -780,7 +924,7 @@
               <w:lang w:val="en-US"/>
             </w:rPr>
           </w:pPr>
-          <w:hyperlink w:anchor="_Toc499720543" w:history="1">
+          <w:hyperlink w:anchor="_Toc10736166" w:history="1">
             <w:r>
               <w:rPr>
                 <w:rStyle w:val="Hipervnculo"/>
@@ -788,7 +932,7 @@
                 <w:noProof/>
                 <w:lang w:eastAsia="es-MX"/>
               </w:rPr>
-              <w:t>1.2.</w:t>
+              <w:t>1.3.</w:t>
             </w:r>
             <w:r>
               <w:rPr>
@@ -805,7 +949,7 @@
                 <w:noProof/>
                 <w:lang w:eastAsia="es-MX"/>
               </w:rPr>
-              <w:t>Descripción de entregables</w:t>
+              <w:t>Alcance del proyecto</w:t>
             </w:r>
             <w:r>
               <w:rPr>
@@ -826,7 +970,7 @@
                 <w:noProof/>
                 <w:webHidden/>
               </w:rPr>
-              <w:instrText xml:space="preserve"> PAGEREF _Toc499720543 \h </w:instrText>
+              <w:instrText xml:space="preserve"> PAGEREF _Toc10736166 \h </w:instrText>
             </w:r>
             <w:r>
               <w:rPr>
@@ -847,6 +991,96 @@
                 <w:webHidden/>
               </w:rPr>
               <w:t>3</w:t>
+            </w:r>
+            <w:r>
+              <w:rPr>
+                <w:noProof/>
+                <w:webHidden/>
+              </w:rPr>
+              <w:fldChar w:fldCharType="end"/>
+            </w:r>
+          </w:hyperlink>
+        </w:p>
+        <w:p>
+          <w:pPr>
+            <w:pStyle w:val="TDC1"/>
+            <w:tabs>
+              <w:tab w:val="left" w:pos="440"/>
+              <w:tab w:val="right" w:leader="dot" w:pos="8828"/>
+            </w:tabs>
+            <w:rPr>
+              <w:rFonts w:eastAsiaTheme="minorEastAsia"/>
+              <w:noProof/>
+              <w:lang w:val="en-US"/>
+            </w:rPr>
+          </w:pPr>
+          <w:hyperlink w:anchor="_Toc10736167" w:history="1">
+            <w:r>
+              <w:rPr>
+                <w:rStyle w:val="Hipervnculo"/>
+                <w:rFonts w:ascii="Arial" w:hAnsi="Arial" w:cs="Arial"/>
+                <w:noProof/>
+                <w:lang w:eastAsia="es-MX"/>
+              </w:rPr>
+              <w:t>2.</w:t>
+            </w:r>
+            <w:r>
+              <w:rPr>
+                <w:rFonts w:eastAsiaTheme="minorEastAsia"/>
+                <w:noProof/>
+                <w:lang w:val="en-US"/>
+              </w:rPr>
+              <w:tab/>
+            </w:r>
+            <w:r>
+              <w:rPr>
+                <w:rStyle w:val="Hipervnculo"/>
+                <w:rFonts w:ascii="Arial" w:hAnsi="Arial" w:cs="Arial"/>
+                <w:noProof/>
+                <w:lang w:eastAsia="es-MX"/>
+              </w:rPr>
+              <w:t>Plan de proyecto</w:t>
+            </w:r>
+            <w:r>
+              <w:rPr>
+                <w:noProof/>
+                <w:webHidden/>
+              </w:rPr>
+              <w:tab/>
+            </w:r>
+            <w:r>
+              <w:rPr>
+                <w:noProof/>
+                <w:webHidden/>
+              </w:rPr>
+              <w:fldChar w:fldCharType="begin"/>
+            </w:r>
+            <w:r>
+              <w:rPr>
+                <w:noProof/>
+                <w:webHidden/>
+              </w:rPr>
+              <w:instrText xml:space="preserve"> PAGEREF _Toc10736167 \h </w:instrText>
+            </w:r>
+            <w:r>
+              <w:rPr>
+                <w:noProof/>
+                <w:webHidden/>
+              </w:rPr>
+            </w:r>
+            <w:r>
+              <w:rPr>
+                <w:noProof/>
+                <w:webHidden/>
+              </w:rPr>
+              <w:fldChar w:fldCharType="separate"/>
+            </w:r>
+            <w:r>
+              <w:rPr>
+                <w:noProof/>
+                <w:webHidden/>
+              </w:rPr>
+              <w:t>4</w:t>
             </w:r>
             <w:r>
               <w:rPr>
@@ -870,7 +1104,7 @@
               <w:lang w:val="en-US"/>
             </w:rPr>
           </w:pPr>
-          <w:hyperlink w:anchor="_Toc499720544" w:history="1">
+          <w:hyperlink w:anchor="_Toc10736168" w:history="1">
             <w:r>
               <w:rPr>
                 <w:rStyle w:val="Hipervnculo"/>
@@ -878,7 +1112,7 @@
                 <w:noProof/>
                 <w:lang w:eastAsia="es-MX"/>
               </w:rPr>
-              <w:t>1.3.</w:t>
+              <w:t>2.1.</w:t>
             </w:r>
             <w:r>
               <w:rPr>
@@ -895,7 +1129,7 @@
                 <w:noProof/>
                 <w:lang w:eastAsia="es-MX"/>
               </w:rPr>
-              <w:t>Alcance del proyecto</w:t>
+              <w:t>Ciclos y/o Actividades a Seguir</w:t>
             </w:r>
             <w:r>
               <w:rPr>
@@ -916,7 +1150,7 @@
                 <w:noProof/>
                 <w:webHidden/>
               </w:rPr>
-              <w:instrText xml:space="preserve"> PAGEREF _Toc499720544 \h </w:instrText>
+              <w:instrText xml:space="preserve"> PAGEREF _Toc10736168 \h </w:instrText>
             </w:r>
             <w:r>
               <w:rPr>
@@ -936,7 +1170,367 @@
                 <w:noProof/>
                 <w:webHidden/>
               </w:rPr>
-              <w:t>3</w:t>
+              <w:t>4</w:t>
+            </w:r>
+            <w:r>
+              <w:rPr>
+                <w:noProof/>
+                <w:webHidden/>
+              </w:rPr>
+              <w:fldChar w:fldCharType="end"/>
+            </w:r>
+          </w:hyperlink>
+        </w:p>
+        <w:p>
+          <w:pPr>
+            <w:pStyle w:val="TDC1"/>
+            <w:tabs>
+              <w:tab w:val="left" w:pos="660"/>
+              <w:tab w:val="right" w:leader="dot" w:pos="8828"/>
+            </w:tabs>
+            <w:rPr>
+              <w:rFonts w:eastAsiaTheme="minorEastAsia"/>
+              <w:noProof/>
+              <w:lang w:val="en-US"/>
+            </w:rPr>
+          </w:pPr>
+          <w:hyperlink w:anchor="_Toc10736169" w:history="1">
+            <w:r>
+              <w:rPr>
+                <w:rStyle w:val="Hipervnculo"/>
+                <w:rFonts w:ascii="Arial" w:hAnsi="Arial" w:cs="Arial"/>
+                <w:noProof/>
+                <w:lang w:eastAsia="es-MX"/>
+              </w:rPr>
+              <w:t>2.2.</w:t>
+            </w:r>
+            <w:r>
+              <w:rPr>
+                <w:rFonts w:eastAsiaTheme="minorEastAsia"/>
+                <w:noProof/>
+                <w:lang w:val="en-US"/>
+              </w:rPr>
+              <w:tab/>
+            </w:r>
+            <w:r>
+              <w:rPr>
+                <w:rStyle w:val="Hipervnculo"/>
+                <w:rFonts w:ascii="Arial" w:hAnsi="Arial" w:cs="Arial"/>
+                <w:noProof/>
+                <w:lang w:eastAsia="es-MX"/>
+              </w:rPr>
+              <w:t>Cronograma de trabajo</w:t>
+            </w:r>
+            <w:r>
+              <w:rPr>
+                <w:noProof/>
+                <w:webHidden/>
+              </w:rPr>
+              <w:tab/>
+            </w:r>
+            <w:r>
+              <w:rPr>
+                <w:noProof/>
+                <w:webHidden/>
+              </w:rPr>
+              <w:fldChar w:fldCharType="begin"/>
+            </w:r>
+            <w:r>
+              <w:rPr>
+                <w:noProof/>
+                <w:webHidden/>
+              </w:rPr>
+              <w:instrText xml:space="preserve"> PAGEREF _Toc10736169 \h </w:instrText>
+            </w:r>
+            <w:r>
+              <w:rPr>
+                <w:noProof/>
+                <w:webHidden/>
+              </w:rPr>
+            </w:r>
+            <w:r>
+              <w:rPr>
+                <w:noProof/>
+                <w:webHidden/>
+              </w:rPr>
+              <w:fldChar w:fldCharType="separate"/>
+            </w:r>
+            <w:r>
+              <w:rPr>
+                <w:noProof/>
+                <w:webHidden/>
+              </w:rPr>
+              <w:t>4</w:t>
+            </w:r>
+            <w:r>
+              <w:rPr>
+                <w:noProof/>
+                <w:webHidden/>
+              </w:rPr>
+              <w:fldChar w:fldCharType="end"/>
+            </w:r>
+          </w:hyperlink>
+        </w:p>
+        <w:p>
+          <w:pPr>
+            <w:pStyle w:val="TDC1"/>
+            <w:tabs>
+              <w:tab w:val="left" w:pos="660"/>
+              <w:tab w:val="right" w:leader="dot" w:pos="8828"/>
+            </w:tabs>
+            <w:rPr>
+              <w:rFonts w:eastAsiaTheme="minorEastAsia"/>
+              <w:noProof/>
+              <w:lang w:val="en-US"/>
+            </w:rPr>
+          </w:pPr>
+          <w:hyperlink w:anchor="_Toc10736170" w:history="1">
+            <w:r>
+              <w:rPr>
+                <w:rStyle w:val="Hipervnculo"/>
+                <w:rFonts w:ascii="Arial" w:hAnsi="Arial" w:cs="Arial"/>
+                <w:noProof/>
+                <w:lang w:eastAsia="es-MX"/>
+              </w:rPr>
+              <w:t>2.3.</w:t>
+            </w:r>
+            <w:r>
+              <w:rPr>
+                <w:rFonts w:eastAsiaTheme="minorEastAsia"/>
+                <w:noProof/>
+                <w:lang w:val="en-US"/>
+              </w:rPr>
+              <w:tab/>
+            </w:r>
+            <w:r>
+              <w:rPr>
+                <w:rStyle w:val="Hipervnculo"/>
+                <w:rFonts w:ascii="Arial" w:hAnsi="Arial" w:cs="Arial"/>
+                <w:noProof/>
+                <w:lang w:eastAsia="es-MX"/>
+              </w:rPr>
+              <w:t>Costo estimado</w:t>
+            </w:r>
+            <w:r>
+              <w:rPr>
+                <w:noProof/>
+                <w:webHidden/>
+              </w:rPr>
+              <w:tab/>
+            </w:r>
+            <w:r>
+              <w:rPr>
+                <w:noProof/>
+                <w:webHidden/>
+              </w:rPr>
+              <w:fldChar w:fldCharType="begin"/>
+            </w:r>
+            <w:r>
+              <w:rPr>
+                <w:noProof/>
+                <w:webHidden/>
+              </w:rPr>
+              <w:instrText xml:space="preserve"> PAGEREF _Toc10736170 \h </w:instrText>
+            </w:r>
+            <w:r>
+              <w:rPr>
+                <w:noProof/>
+                <w:webHidden/>
+              </w:rPr>
+            </w:r>
+            <w:r>
+              <w:rPr>
+                <w:noProof/>
+                <w:webHidden/>
+              </w:rPr>
+              <w:fldChar w:fldCharType="separate"/>
+            </w:r>
+            <w:r>
+              <w:rPr>
+                <w:noProof/>
+                <w:webHidden/>
+              </w:rPr>
+              <w:t>5</w:t>
+            </w:r>
+            <w:r>
+              <w:rPr>
+                <w:noProof/>
+                <w:webHidden/>
+              </w:rPr>
+              <w:fldChar w:fldCharType="end"/>
+            </w:r>
+          </w:hyperlink>
+        </w:p>
+        <w:p>
+          <w:pPr>
+            <w:pStyle w:val="TDC1"/>
+            <w:tabs>
+              <w:tab w:val="left" w:pos="660"/>
+              <w:tab w:val="right" w:leader="dot" w:pos="8828"/>
+            </w:tabs>
+            <w:rPr>
+              <w:rFonts w:eastAsiaTheme="minorEastAsia"/>
+              <w:noProof/>
+              <w:lang w:val="en-US"/>
+            </w:rPr>
+          </w:pPr>
+          <w:hyperlink w:anchor="_Toc10736171" w:history="1">
+            <w:r>
+              <w:rPr>
+                <w:rStyle w:val="Hipervnculo"/>
+                <w:rFonts w:ascii="Arial" w:hAnsi="Arial" w:cs="Arial"/>
+                <w:noProof/>
+                <w:lang w:eastAsia="es-MX"/>
+              </w:rPr>
+              <w:t>2.4.</w:t>
+            </w:r>
+            <w:r>
+              <w:rPr>
+                <w:rFonts w:eastAsiaTheme="minorEastAsia"/>
+                <w:noProof/>
+                <w:lang w:val="en-US"/>
+              </w:rPr>
+              <w:tab/>
+            </w:r>
+            <w:r>
+              <w:rPr>
+                <w:rStyle w:val="Hipervnculo"/>
+                <w:rFonts w:ascii="Arial" w:hAnsi="Arial" w:cs="Arial"/>
+                <w:noProof/>
+                <w:lang w:eastAsia="es-MX"/>
+              </w:rPr>
+              <w:t>Recursos</w:t>
+            </w:r>
+            <w:r>
+              <w:rPr>
+                <w:noProof/>
+                <w:webHidden/>
+              </w:rPr>
+              <w:tab/>
+            </w:r>
+            <w:r>
+              <w:rPr>
+                <w:noProof/>
+                <w:webHidden/>
+              </w:rPr>
+              <w:fldChar w:fldCharType="begin"/>
+            </w:r>
+            <w:r>
+              <w:rPr>
+                <w:noProof/>
+                <w:webHidden/>
+              </w:rPr>
+              <w:instrText xml:space="preserve"> PAGEREF _Toc10736171 \h </w:instrText>
+            </w:r>
+            <w:r>
+              <w:rPr>
+                <w:noProof/>
+                <w:webHidden/>
+              </w:rPr>
+            </w:r>
+            <w:r>
+              <w:rPr>
+                <w:noProof/>
+                <w:webHidden/>
+              </w:rPr>
+              <w:fldChar w:fldCharType="separate"/>
+            </w:r>
+            <w:r>
+              <w:rPr>
+                <w:noProof/>
+                <w:webHidden/>
+              </w:rPr>
+              <w:t>5</w:t>
+            </w:r>
+            <w:r>
+              <w:rPr>
+                <w:noProof/>
+                <w:webHidden/>
+              </w:rPr>
+              <w:fldChar w:fldCharType="end"/>
+            </w:r>
+          </w:hyperlink>
+        </w:p>
+        <w:p>
+          <w:pPr>
+            <w:pStyle w:val="TDC1"/>
+            <w:tabs>
+              <w:tab w:val="left" w:pos="660"/>
+              <w:tab w:val="right" w:leader="dot" w:pos="8828"/>
+            </w:tabs>
+            <w:rPr>
+              <w:rFonts w:eastAsiaTheme="minorEastAsia"/>
+              <w:noProof/>
+              <w:lang w:val="en-US"/>
+            </w:rPr>
+          </w:pPr>
+          <w:hyperlink w:anchor="_Toc10736172" w:history="1">
+            <w:r>
+              <w:rPr>
+                <w:rStyle w:val="Hipervnculo"/>
+                <w:rFonts w:ascii="Arial" w:hAnsi="Arial" w:cs="Arial"/>
+                <w:noProof/>
+                <w:lang w:eastAsia="es-MX"/>
+              </w:rPr>
+              <w:t>2.5.</w:t>
+            </w:r>
+            <w:r>
+              <w:rPr>
+                <w:rFonts w:eastAsiaTheme="minorEastAsia"/>
+                <w:noProof/>
+                <w:lang w:val="en-US"/>
+              </w:rPr>
+              <w:tab/>
+            </w:r>
+            <w:r>
+              <w:rPr>
+                <w:rStyle w:val="Hipervnculo"/>
+                <w:rFonts w:ascii="Arial" w:hAnsi="Arial" w:cs="Arial"/>
+                <w:noProof/>
+                <w:lang w:eastAsia="es-MX"/>
+              </w:rPr>
+              <w:t>Equipo de trabajo</w:t>
+            </w:r>
+            <w:r>
+              <w:rPr>
+                <w:noProof/>
+                <w:webHidden/>
+              </w:rPr>
+              <w:tab/>
+            </w:r>
+            <w:r>
+              <w:rPr>
+                <w:noProof/>
+                <w:webHidden/>
+              </w:rPr>
+              <w:fldChar w:fldCharType="begin"/>
+            </w:r>
+            <w:r>
+              <w:rPr>
+                <w:noProof/>
+                <w:webHidden/>
+              </w:rPr>
+              <w:instrText xml:space="preserve"> PAGEREF _Toc10736172 \h </w:instrText>
+            </w:r>
+            <w:r>
+              <w:rPr>
+                <w:noProof/>
+                <w:webHidden/>
+              </w:rPr>
+            </w:r>
+            <w:r>
+              <w:rPr>
+                <w:noProof/>
+                <w:webHidden/>
+              </w:rPr>
+              <w:fldChar w:fldCharType="separate"/>
+            </w:r>
+            <w:r>
+              <w:rPr>
+                <w:noProof/>
+                <w:webHidden/>
+              </w:rPr>
+              <w:t>5</w:t>
             </w:r>
             <w:r>
               <w:rPr>
@@ -960,7 +1554,7 @@
               <w:lang w:val="en-US"/>
             </w:rPr>
           </w:pPr>
-          <w:hyperlink w:anchor="_Toc499720545" w:history="1">
+          <w:hyperlink w:anchor="_Toc10736173" w:history="1">
             <w:r>
               <w:rPr>
                 <w:rStyle w:val="Hipervnculo"/>
@@ -968,7 +1562,7 @@
                 <w:noProof/>
                 <w:lang w:eastAsia="es-MX"/>
               </w:rPr>
-              <w:t>2.</w:t>
+              <w:t>3.</w:t>
             </w:r>
             <w:r>
               <w:rPr>
@@ -985,7 +1579,7 @@
                 <w:noProof/>
                 <w:lang w:eastAsia="es-MX"/>
               </w:rPr>
-              <w:t>Plan de proyecto</w:t>
+              <w:t>Políticas de proyecto</w:t>
             </w:r>
             <w:r>
               <w:rPr>
@@ -1006,7 +1600,7 @@
                 <w:noProof/>
                 <w:webHidden/>
               </w:rPr>
-              <w:instrText xml:space="preserve"> PAGEREF _Toc499720545 \h </w:instrText>
+              <w:instrText xml:space="preserve"> PAGEREF _Toc10736173 \h </w:instrText>
             </w:r>
             <w:r>
               <w:rPr>
@@ -1026,100 +1620,7 @@
                 <w:noProof/>
                 <w:webHidden/>
               </w:rPr>
-              <w:t>4</w:t>
-            </w:r>
-            <w:r>
-              <w:rPr>
-                <w:noProof/>
-                <w:webHidden/>
-              </w:rPr>
-              <w:fldChar w:fldCharType="end"/>
-            </w:r>
-          </w:hyperlink>
-        </w:p>
-        <w:p>
-          <w:pPr>
-            <w:pStyle w:val="TDC1"/>
-            <w:tabs>
-              <w:tab w:val="left" w:pos="660"/>
-              <w:tab w:val="right" w:leader="dot" w:pos="8828"/>
-            </w:tabs>
-            <w:rPr>
-              <w:rStyle w:val="Hipervnculo"/>
-              <w:rFonts w:eastAsiaTheme="minorEastAsia"/>
-              <w:noProof/>
-              <w:color w:val="auto"/>
-              <w:u w:val="none"/>
-              <w:lang w:val="en-US"/>
-            </w:rPr>
-          </w:pPr>
-          <w:hyperlink w:anchor="_Toc499720546" w:history="1">
-            <w:r>
-              <w:rPr>
-                <w:rStyle w:val="Hipervnculo"/>
-                <w:rFonts w:ascii="Arial" w:hAnsi="Arial" w:cs="Arial"/>
-                <w:noProof/>
-                <w:lang w:eastAsia="es-MX"/>
-              </w:rPr>
-              <w:t>2.1.</w:t>
-            </w:r>
-            <w:r>
-              <w:rPr>
-                <w:rFonts w:eastAsiaTheme="minorEastAsia"/>
-                <w:noProof/>
-                <w:lang w:val="en-US"/>
-              </w:rPr>
-              <w:tab/>
-            </w:r>
-            <w:r>
-              <w:rPr>
-                <w:rStyle w:val="Hipervnculo"/>
-                <w:rFonts w:ascii="Arial" w:hAnsi="Arial" w:cs="Arial"/>
-                <w:noProof/>
-                <w:lang w:eastAsia="es-MX"/>
-              </w:rPr>
-              <w:t>Ciclos y/o Actividades a Seguir</w:t>
-            </w:r>
-            <w:r>
-              <w:rPr>
-                <w:noProof/>
-                <w:webHidden/>
-              </w:rPr>
-              <w:tab/>
-            </w:r>
-            <w:r>
-              <w:rPr>
-                <w:noProof/>
-                <w:webHidden/>
-              </w:rPr>
-              <w:fldChar w:fldCharType="begin"/>
-            </w:r>
-            <w:r>
-              <w:rPr>
-                <w:noProof/>
-                <w:webHidden/>
-              </w:rPr>
-              <w:instrText xml:space="preserve"> PAGEREF _Toc499720546 \h </w:instrText>
-            </w:r>
-            <w:r>
-              <w:rPr>
-                <w:noProof/>
-                <w:webHidden/>
-              </w:rPr>
-            </w:r>
-            <w:r>
-              <w:rPr>
-                <w:noProof/>
-                <w:webHidden/>
-              </w:rPr>
-              <w:fldChar w:fldCharType="separate"/>
-            </w:r>
-            <w:r>
-              <w:rPr>
-                <w:noProof/>
-                <w:webHidden/>
-              </w:rPr>
-              <w:t>4</w:t>
+              <w:t>7</w:t>
             </w:r>
             <w:r>
               <w:rPr>
@@ -1143,7 +1644,7 @@
               <w:lang w:val="en-US"/>
             </w:rPr>
           </w:pPr>
-          <w:hyperlink w:anchor="_Toc499720547" w:history="1">
+          <w:hyperlink w:anchor="_Toc10736174" w:history="1">
             <w:r>
               <w:rPr>
                 <w:rStyle w:val="Hipervnculo"/>
@@ -1151,7 +1652,7 @@
                 <w:noProof/>
                 <w:lang w:eastAsia="es-MX"/>
               </w:rPr>
-              <w:t>2.2.</w:t>
+              <w:t>3.1.</w:t>
             </w:r>
             <w:r>
               <w:rPr>
@@ -1168,7 +1669,7 @@
                 <w:noProof/>
                 <w:lang w:eastAsia="es-MX"/>
               </w:rPr>
-              <w:t>Cronograma de trabajo</w:t>
+              <w:t>Mecanismos de comunicación</w:t>
             </w:r>
             <w:r>
               <w:rPr>
@@ -1189,7 +1690,7 @@
                 <w:noProof/>
                 <w:webHidden/>
               </w:rPr>
-              <w:instrText xml:space="preserve"> PAGEREF _Toc499720547 \h </w:instrText>
+              <w:instrText xml:space="preserve"> PAGEREF _Toc10736174 \h </w:instrText>
             </w:r>
             <w:r>
               <w:rPr>
@@ -1209,7 +1710,7 @@
                 <w:noProof/>
                 <w:webHidden/>
               </w:rPr>
-              <w:t>4</w:t>
+              <w:t>7</w:t>
             </w:r>
             <w:r>
               <w:rPr>
@@ -1233,7 +1734,7 @@
               <w:lang w:val="en-US"/>
             </w:rPr>
           </w:pPr>
-          <w:hyperlink w:anchor="_Toc499720548" w:history="1">
+          <w:hyperlink w:anchor="_Toc10736175" w:history="1">
             <w:r>
               <w:rPr>
                 <w:rStyle w:val="Hipervnculo"/>
@@ -1241,7 +1742,7 @@
                 <w:noProof/>
                 <w:lang w:eastAsia="es-MX"/>
               </w:rPr>
-              <w:t>2.3.</w:t>
+              <w:t>3.2.</w:t>
             </w:r>
             <w:r>
               <w:rPr>
@@ -1258,7 +1759,7 @@
                 <w:noProof/>
                 <w:lang w:eastAsia="es-MX"/>
               </w:rPr>
-              <w:t>Costo estimado</w:t>
+              <w:t>Instrucciones de entrega</w:t>
             </w:r>
             <w:r>
               <w:rPr>
@@ -1279,7 +1780,7 @@
                 <w:noProof/>
                 <w:webHidden/>
               </w:rPr>
-              <w:instrText xml:space="preserve"> PAGEREF _Toc499720548 \h </w:instrText>
+              <w:instrText xml:space="preserve"> PAGEREF _Toc10736175 \h </w:instrText>
             </w:r>
             <w:r>
               <w:rPr>
@@ -1299,7 +1800,7 @@
                 <w:noProof/>
                 <w:webHidden/>
               </w:rPr>
-              <w:t>4</w:t>
+              <w:t>7</w:t>
             </w:r>
             <w:r>
               <w:rPr>
@@ -1323,7 +1824,7 @@
               <w:lang w:val="en-US"/>
             </w:rPr>
           </w:pPr>
-          <w:hyperlink w:anchor="_Toc499720549" w:history="1">
+          <w:hyperlink w:anchor="_Toc10736176" w:history="1">
             <w:r>
               <w:rPr>
                 <w:rStyle w:val="Hipervnculo"/>
@@ -1331,7 +1832,7 @@
                 <w:noProof/>
                 <w:lang w:eastAsia="es-MX"/>
               </w:rPr>
-              <w:t>2.4.</w:t>
+              <w:t>3.3.</w:t>
             </w:r>
             <w:r>
               <w:rPr>
@@ -1348,7 +1849,7 @@
                 <w:noProof/>
                 <w:lang w:eastAsia="es-MX"/>
               </w:rPr>
-              <w:t>Recursos</w:t>
+              <w:t>Ambiente de desarrollo</w:t>
             </w:r>
             <w:r>
               <w:rPr>
@@ -1369,7 +1870,7 @@
                 <w:noProof/>
                 <w:webHidden/>
               </w:rPr>
-              <w:instrText xml:space="preserve"> PAGEREF _Toc499720549 \h </w:instrText>
+              <w:instrText xml:space="preserve"> PAGEREF _Toc10736176 \h </w:instrText>
             </w:r>
             <w:r>
               <w:rPr>
@@ -1389,7 +1890,7 @@
                 <w:noProof/>
                 <w:webHidden/>
               </w:rPr>
-              <w:t>4</w:t>
+              <w:t>7</w:t>
             </w:r>
             <w:r>
               <w:rPr>
@@ -1413,7 +1914,7 @@
               <w:lang w:val="en-US"/>
             </w:rPr>
           </w:pPr>
-          <w:hyperlink w:anchor="_Toc499720550" w:history="1">
+          <w:hyperlink w:anchor="_Toc10736177" w:history="1">
             <w:r>
               <w:rPr>
                 <w:rStyle w:val="Hipervnculo"/>
@@ -1421,7 +1922,7 @@
                 <w:noProof/>
                 <w:lang w:eastAsia="es-MX"/>
               </w:rPr>
-              <w:t>2.5.</w:t>
+              <w:t>3.4.</w:t>
             </w:r>
             <w:r>
               <w:rPr>
@@ -1438,7 +1939,7 @@
                 <w:noProof/>
                 <w:lang w:eastAsia="es-MX"/>
               </w:rPr>
-              <w:t>Equipo de trabajo</w:t>
+              <w:t>Ambiente de implementación</w:t>
             </w:r>
             <w:r>
               <w:rPr>
@@ -1459,7 +1960,7 @@
                 <w:noProof/>
                 <w:webHidden/>
               </w:rPr>
-              <w:instrText xml:space="preserve"> PAGEREF _Toc499720550 \h </w:instrText>
+              <w:instrText xml:space="preserve"> PAGEREF _Toc10736177 \h </w:instrText>
             </w:r>
             <w:r>
               <w:rPr>
@@ -1479,97 +1980,7 @@
                 <w:noProof/>
                 <w:webHidden/>
               </w:rPr>
-              <w:t>4</w:t>
-            </w:r>
-            <w:r>
-              <w:rPr>
-                <w:noProof/>
-                <w:webHidden/>
-              </w:rPr>
-              <w:fldChar w:fldCharType="end"/>
-            </w:r>
-          </w:hyperlink>
-        </w:p>
-        <w:p>
-          <w:pPr>
-            <w:pStyle w:val="TDC1"/>
-            <w:tabs>
-              <w:tab w:val="left" w:pos="440"/>
-              <w:tab w:val="right" w:leader="dot" w:pos="8828"/>
-            </w:tabs>
-            <w:rPr>
-              <w:rFonts w:eastAsiaTheme="minorEastAsia"/>
-              <w:noProof/>
-              <w:lang w:val="en-US"/>
-            </w:rPr>
-          </w:pPr>
-          <w:hyperlink w:anchor="_Toc499720551" w:history="1">
-            <w:r>
-              <w:rPr>
-                <w:rStyle w:val="Hipervnculo"/>
-                <w:rFonts w:ascii="Arial" w:hAnsi="Arial" w:cs="Arial"/>
-                <w:noProof/>
-                <w:lang w:eastAsia="es-MX"/>
-              </w:rPr>
-              <w:t>3.</w:t>
-            </w:r>
-            <w:r>
-              <w:rPr>
-                <w:rFonts w:eastAsiaTheme="minorEastAsia"/>
-                <w:noProof/>
-                <w:lang w:val="en-US"/>
-              </w:rPr>
-              <w:tab/>
-            </w:r>
-            <w:r>
-              <w:rPr>
-                <w:rStyle w:val="Hipervnculo"/>
-                <w:rFonts w:ascii="Arial" w:hAnsi="Arial" w:cs="Arial"/>
-                <w:noProof/>
-                <w:lang w:eastAsia="es-MX"/>
-              </w:rPr>
-              <w:t>Políticas de proyecto</w:t>
-            </w:r>
-            <w:r>
-              <w:rPr>
-                <w:noProof/>
-                <w:webHidden/>
-              </w:rPr>
-              <w:tab/>
-            </w:r>
-            <w:r>
-              <w:rPr>
-                <w:noProof/>
-                <w:webHidden/>
-              </w:rPr>
-              <w:fldChar w:fldCharType="begin"/>
-            </w:r>
-            <w:r>
-              <w:rPr>
-                <w:noProof/>
-                <w:webHidden/>
-              </w:rPr>
-              <w:instrText xml:space="preserve"> PAGEREF _Toc499720551 \h </w:instrText>
-            </w:r>
-            <w:r>
-              <w:rPr>
-                <w:noProof/>
-                <w:webHidden/>
-              </w:rPr>
-            </w:r>
-            <w:r>
-              <w:rPr>
-                <w:noProof/>
-                <w:webHidden/>
-              </w:rPr>
-              <w:fldChar w:fldCharType="separate"/>
-            </w:r>
-            <w:r>
-              <w:rPr>
-                <w:noProof/>
-                <w:webHidden/>
-              </w:rPr>
-              <w:t>6</w:t>
+              <w:t>8</w:t>
             </w:r>
             <w:r>
               <w:rPr>
@@ -1593,7 +2004,7 @@
               <w:lang w:val="en-US"/>
             </w:rPr>
           </w:pPr>
-          <w:hyperlink w:anchor="_Toc499720552" w:history="1">
+          <w:hyperlink w:anchor="_Toc10736178" w:history="1">
             <w:r>
               <w:rPr>
                 <w:rStyle w:val="Hipervnculo"/>
@@ -1601,7 +2012,7 @@
                 <w:noProof/>
                 <w:lang w:eastAsia="es-MX"/>
               </w:rPr>
-              <w:t>3.1.</w:t>
+              <w:t>3.5.</w:t>
             </w:r>
             <w:r>
               <w:rPr>
@@ -1618,7 +2029,7 @@
                 <w:noProof/>
                 <w:lang w:eastAsia="es-MX"/>
               </w:rPr>
-              <w:t>Mecanismos de comunicación</w:t>
+              <w:t>Control de versiones</w:t>
             </w:r>
             <w:r>
               <w:rPr>
@@ -1639,7 +2050,7 @@
                 <w:noProof/>
                 <w:webHidden/>
               </w:rPr>
-              <w:instrText xml:space="preserve"> PAGEREF _Toc499720552 \h </w:instrText>
+              <w:instrText xml:space="preserve"> PAGEREF _Toc10736178 \h </w:instrText>
             </w:r>
             <w:r>
               <w:rPr>
@@ -1659,7 +2070,7 @@
                 <w:noProof/>
                 <w:webHidden/>
               </w:rPr>
-              <w:t>6</w:t>
+              <w:t>8</w:t>
             </w:r>
             <w:r>
               <w:rPr>
@@ -1683,7 +2094,7 @@
               <w:lang w:val="en-US"/>
             </w:rPr>
           </w:pPr>
-          <w:hyperlink w:anchor="_Toc499720553" w:history="1">
+          <w:hyperlink w:anchor="_Toc10736179" w:history="1">
             <w:r>
               <w:rPr>
                 <w:rStyle w:val="Hipervnculo"/>
@@ -1691,7 +2102,7 @@
                 <w:noProof/>
                 <w:lang w:eastAsia="es-MX"/>
               </w:rPr>
-              <w:t>3.2.</w:t>
+              <w:t>3.6.</w:t>
             </w:r>
             <w:r>
               <w:rPr>
@@ -1708,7 +2119,7 @@
                 <w:noProof/>
                 <w:lang w:eastAsia="es-MX"/>
               </w:rPr>
-              <w:t>Instrucciones de entrega</w:t>
+              <w:t>Repositorios</w:t>
             </w:r>
             <w:r>
               <w:rPr>
@@ -1729,7 +2140,7 @@
                 <w:noProof/>
                 <w:webHidden/>
               </w:rPr>
-              <w:instrText xml:space="preserve"> PAGEREF _Toc499720553 \h </w:instrText>
+              <w:instrText xml:space="preserve"> PAGEREF _Toc10736179 \h </w:instrText>
             </w:r>
             <w:r>
               <w:rPr>
@@ -1749,7 +2160,7 @@
                 <w:noProof/>
                 <w:webHidden/>
               </w:rPr>
-              <w:t>6</w:t>
+              <w:t>8</w:t>
             </w:r>
             <w:r>
               <w:rPr>
@@ -1773,7 +2184,7 @@
               <w:lang w:val="en-US"/>
             </w:rPr>
           </w:pPr>
-          <w:hyperlink w:anchor="_Toc499720554" w:history="1">
+          <w:hyperlink w:anchor="_Toc10736180" w:history="1">
             <w:r>
               <w:rPr>
                 <w:rStyle w:val="Hipervnculo"/>
@@ -1781,7 +2192,7 @@
                 <w:noProof/>
                 <w:lang w:eastAsia="es-MX"/>
               </w:rPr>
-              <w:t>3.3.</w:t>
+              <w:t>3.7.</w:t>
             </w:r>
             <w:r>
               <w:rPr>
@@ -1798,7 +2209,7 @@
                 <w:noProof/>
                 <w:lang w:eastAsia="es-MX"/>
               </w:rPr>
-              <w:t>Ambiente de desarrollo</w:t>
+              <w:t>Arquitectura de almacenamiento</w:t>
             </w:r>
             <w:r>
               <w:rPr>
@@ -1819,7 +2230,7 @@
                 <w:noProof/>
                 <w:webHidden/>
               </w:rPr>
-              <w:instrText xml:space="preserve"> PAGEREF _Toc499720554 \h </w:instrText>
+              <w:instrText xml:space="preserve"> PAGEREF _Toc10736180 \h </w:instrText>
             </w:r>
             <w:r>
               <w:rPr>
@@ -1839,7 +2250,7 @@
                 <w:noProof/>
                 <w:webHidden/>
               </w:rPr>
-              <w:t>6</w:t>
+              <w:t>8</w:t>
             </w:r>
             <w:r>
               <w:rPr>
@@ -1863,7 +2274,7 @@
               <w:lang w:val="en-US"/>
             </w:rPr>
           </w:pPr>
-          <w:hyperlink w:anchor="_Toc499720555" w:history="1">
+          <w:hyperlink w:anchor="_Toc10736181" w:history="1">
             <w:r>
               <w:rPr>
                 <w:rStyle w:val="Hipervnculo"/>
@@ -1871,7 +2282,7 @@
                 <w:noProof/>
                 <w:lang w:eastAsia="es-MX"/>
               </w:rPr>
-              <w:t>3.4.</w:t>
+              <w:t>3.8.</w:t>
             </w:r>
             <w:r>
               <w:rPr>
@@ -1888,7 +2299,7 @@
                 <w:noProof/>
                 <w:lang w:eastAsia="es-MX"/>
               </w:rPr>
-              <w:t>Ambiente de implementación</w:t>
+              <w:t>Frecuencia de respaldo</w:t>
             </w:r>
             <w:r>
               <w:rPr>
@@ -1909,7 +2320,7 @@
                 <w:noProof/>
                 <w:webHidden/>
               </w:rPr>
-              <w:instrText xml:space="preserve"> PAGEREF _Toc499720555 \h </w:instrText>
+              <w:instrText xml:space="preserve"> PAGEREF _Toc10736181 \h </w:instrText>
             </w:r>
             <w:r>
               <w:rPr>
@@ -1929,7 +2340,7 @@
                 <w:noProof/>
                 <w:webHidden/>
               </w:rPr>
-              <w:t>6</w:t>
+              <w:t>9</w:t>
             </w:r>
             <w:r>
               <w:rPr>
@@ -1953,7 +2364,7 @@
               <w:lang w:val="en-US"/>
             </w:rPr>
           </w:pPr>
-          <w:hyperlink w:anchor="_Toc499720556" w:history="1">
+          <w:hyperlink w:anchor="_Toc10736182" w:history="1">
             <w:r>
               <w:rPr>
                 <w:rStyle w:val="Hipervnculo"/>
@@ -1961,7 +2372,7 @@
                 <w:noProof/>
                 <w:lang w:eastAsia="es-MX"/>
               </w:rPr>
-              <w:t>3.5.</w:t>
+              <w:t>3.9.</w:t>
             </w:r>
             <w:r>
               <w:rPr>
@@ -1978,7 +2389,7 @@
                 <w:noProof/>
                 <w:lang w:eastAsia="es-MX"/>
               </w:rPr>
-              <w:t>Control de versiones</w:t>
+              <w:t>Mecanismo para Recuperación</w:t>
             </w:r>
             <w:r>
               <w:rPr>
@@ -1999,7 +2410,7 @@
                 <w:noProof/>
                 <w:webHidden/>
               </w:rPr>
-              <w:instrText xml:space="preserve"> PAGEREF _Toc499720556 \h </w:instrText>
+              <w:instrText xml:space="preserve"> PAGEREF _Toc10736182 \h </w:instrText>
             </w:r>
             <w:r>
               <w:rPr>
@@ -2019,367 +2430,7 @@
                 <w:noProof/>
                 <w:webHidden/>
               </w:rPr>
-              <w:t>6</w:t>
-            </w:r>
-            <w:r>
-              <w:rPr>
-                <w:noProof/>
-                <w:webHidden/>
-              </w:rPr>
-              <w:fldChar w:fldCharType="end"/>
-            </w:r>
-          </w:hyperlink>
-        </w:p>
-        <w:p>
-          <w:pPr>
-            <w:pStyle w:val="TDC1"/>
-            <w:tabs>
-              <w:tab w:val="left" w:pos="660"/>
-              <w:tab w:val="right" w:leader="dot" w:pos="8828"/>
-            </w:tabs>
-            <w:rPr>
-              <w:rFonts w:eastAsiaTheme="minorEastAsia"/>
-              <w:noProof/>
-              <w:lang w:val="en-US"/>
-            </w:rPr>
-          </w:pPr>
-          <w:hyperlink w:anchor="_Toc499720557" w:history="1">
-            <w:r>
-              <w:rPr>
-                <w:rStyle w:val="Hipervnculo"/>
-                <w:rFonts w:ascii="Arial" w:hAnsi="Arial" w:cs="Arial"/>
-                <w:noProof/>
-                <w:lang w:eastAsia="es-MX"/>
-              </w:rPr>
-              <w:t>3.6.</w:t>
-            </w:r>
-            <w:r>
-              <w:rPr>
-                <w:rFonts w:eastAsiaTheme="minorEastAsia"/>
-                <w:noProof/>
-                <w:lang w:val="en-US"/>
-              </w:rPr>
-              <w:tab/>
-            </w:r>
-            <w:r>
-              <w:rPr>
-                <w:rStyle w:val="Hipervnculo"/>
-                <w:rFonts w:ascii="Arial" w:hAnsi="Arial" w:cs="Arial"/>
-                <w:noProof/>
-                <w:lang w:eastAsia="es-MX"/>
-              </w:rPr>
-              <w:t>Repositorios</w:t>
-            </w:r>
-            <w:r>
-              <w:rPr>
-                <w:noProof/>
-                <w:webHidden/>
-              </w:rPr>
-              <w:tab/>
-            </w:r>
-            <w:r>
-              <w:rPr>
-                <w:noProof/>
-                <w:webHidden/>
-              </w:rPr>
-              <w:fldChar w:fldCharType="begin"/>
-            </w:r>
-            <w:r>
-              <w:rPr>
-                <w:noProof/>
-                <w:webHidden/>
-              </w:rPr>
-              <w:instrText xml:space="preserve"> PAGEREF _Toc499720557 \h </w:instrText>
-            </w:r>
-            <w:r>
-              <w:rPr>
-                <w:noProof/>
-                <w:webHidden/>
-              </w:rPr>
-            </w:r>
-            <w:r>
-              <w:rPr>
-                <w:noProof/>
-                <w:webHidden/>
-              </w:rPr>
-              <w:fldChar w:fldCharType="separate"/>
-            </w:r>
-            <w:r>
-              <w:rPr>
-                <w:noProof/>
-                <w:webHidden/>
-              </w:rPr>
-              <w:t>6</w:t>
-            </w:r>
-            <w:r>
-              <w:rPr>
-                <w:noProof/>
-                <w:webHidden/>
-              </w:rPr>
-              <w:fldChar w:fldCharType="end"/>
-            </w:r>
-          </w:hyperlink>
-        </w:p>
-        <w:p>
-          <w:pPr>
-            <w:pStyle w:val="TDC1"/>
-            <w:tabs>
-              <w:tab w:val="left" w:pos="660"/>
-              <w:tab w:val="right" w:leader="dot" w:pos="8828"/>
-            </w:tabs>
-            <w:rPr>
-              <w:rFonts w:eastAsiaTheme="minorEastAsia"/>
-              <w:noProof/>
-              <w:lang w:val="en-US"/>
-            </w:rPr>
-          </w:pPr>
-          <w:hyperlink w:anchor="_Toc499720558" w:history="1">
-            <w:r>
-              <w:rPr>
-                <w:rStyle w:val="Hipervnculo"/>
-                <w:rFonts w:ascii="Arial" w:hAnsi="Arial" w:cs="Arial"/>
-                <w:noProof/>
-                <w:lang w:eastAsia="es-MX"/>
-              </w:rPr>
-              <w:t>3.7.</w:t>
-            </w:r>
-            <w:r>
-              <w:rPr>
-                <w:rFonts w:eastAsiaTheme="minorEastAsia"/>
-                <w:noProof/>
-                <w:lang w:val="en-US"/>
-              </w:rPr>
-              <w:tab/>
-            </w:r>
-            <w:r>
-              <w:rPr>
-                <w:rStyle w:val="Hipervnculo"/>
-                <w:rFonts w:ascii="Arial" w:hAnsi="Arial" w:cs="Arial"/>
-                <w:noProof/>
-                <w:lang w:eastAsia="es-MX"/>
-              </w:rPr>
-              <w:t>Arquitectura de almacenamiento</w:t>
-            </w:r>
-            <w:r>
-              <w:rPr>
-                <w:noProof/>
-                <w:webHidden/>
-              </w:rPr>
-              <w:tab/>
-            </w:r>
-            <w:r>
-              <w:rPr>
-                <w:noProof/>
-                <w:webHidden/>
-              </w:rPr>
-              <w:fldChar w:fldCharType="begin"/>
-            </w:r>
-            <w:r>
-              <w:rPr>
-                <w:noProof/>
-                <w:webHidden/>
-              </w:rPr>
-              <w:instrText xml:space="preserve"> PAGEREF _Toc499720558 \h </w:instrText>
-            </w:r>
-            <w:r>
-              <w:rPr>
-                <w:noProof/>
-                <w:webHidden/>
-              </w:rPr>
-            </w:r>
-            <w:r>
-              <w:rPr>
-                <w:noProof/>
-                <w:webHidden/>
-              </w:rPr>
-              <w:fldChar w:fldCharType="separate"/>
-            </w:r>
-            <w:r>
-              <w:rPr>
-                <w:noProof/>
-                <w:webHidden/>
-              </w:rPr>
-              <w:t>7</w:t>
-            </w:r>
-            <w:r>
-              <w:rPr>
-                <w:noProof/>
-                <w:webHidden/>
-              </w:rPr>
-              <w:fldChar w:fldCharType="end"/>
-            </w:r>
-          </w:hyperlink>
-        </w:p>
-        <w:p>
-          <w:pPr>
-            <w:pStyle w:val="TDC1"/>
-            <w:tabs>
-              <w:tab w:val="left" w:pos="660"/>
-              <w:tab w:val="right" w:leader="dot" w:pos="8828"/>
-            </w:tabs>
-            <w:rPr>
-              <w:rFonts w:eastAsiaTheme="minorEastAsia"/>
-              <w:noProof/>
-              <w:lang w:val="en-US"/>
-            </w:rPr>
-          </w:pPr>
-          <w:hyperlink w:anchor="_Toc499720559" w:history="1">
-            <w:r>
-              <w:rPr>
-                <w:rStyle w:val="Hipervnculo"/>
-                <w:rFonts w:ascii="Arial" w:hAnsi="Arial" w:cs="Arial"/>
-                <w:noProof/>
-                <w:lang w:eastAsia="es-MX"/>
-              </w:rPr>
-              <w:t>3.8.</w:t>
-            </w:r>
-            <w:r>
-              <w:rPr>
-                <w:rFonts w:eastAsiaTheme="minorEastAsia"/>
-                <w:noProof/>
-                <w:lang w:val="en-US"/>
-              </w:rPr>
-              <w:tab/>
-            </w:r>
-            <w:r>
-              <w:rPr>
-                <w:rStyle w:val="Hipervnculo"/>
-                <w:rFonts w:ascii="Arial" w:hAnsi="Arial" w:cs="Arial"/>
-                <w:noProof/>
-                <w:lang w:eastAsia="es-MX"/>
-              </w:rPr>
-              <w:t>Frecuencia de respaldo</w:t>
-            </w:r>
-            <w:r>
-              <w:rPr>
-                <w:noProof/>
-                <w:webHidden/>
-              </w:rPr>
-              <w:tab/>
-            </w:r>
-            <w:r>
-              <w:rPr>
-                <w:noProof/>
-                <w:webHidden/>
-              </w:rPr>
-              <w:fldChar w:fldCharType="begin"/>
-            </w:r>
-            <w:r>
-              <w:rPr>
-                <w:noProof/>
-                <w:webHidden/>
-              </w:rPr>
-              <w:instrText xml:space="preserve"> PAGEREF _Toc499720559 \h </w:instrText>
-            </w:r>
-            <w:r>
-              <w:rPr>
-                <w:noProof/>
-                <w:webHidden/>
-              </w:rPr>
-            </w:r>
-            <w:r>
-              <w:rPr>
-                <w:noProof/>
-                <w:webHidden/>
-              </w:rPr>
-              <w:fldChar w:fldCharType="separate"/>
-            </w:r>
-            <w:r>
-              <w:rPr>
-                <w:noProof/>
-                <w:webHidden/>
-              </w:rPr>
-              <w:t>7</w:t>
-            </w:r>
-            <w:r>
-              <w:rPr>
-                <w:noProof/>
-                <w:webHidden/>
-              </w:rPr>
-              <w:fldChar w:fldCharType="end"/>
-            </w:r>
-          </w:hyperlink>
-        </w:p>
-        <w:p>
-          <w:pPr>
-            <w:pStyle w:val="TDC1"/>
-            <w:tabs>
-              <w:tab w:val="left" w:pos="660"/>
-              <w:tab w:val="right" w:leader="dot" w:pos="8828"/>
-            </w:tabs>
-            <w:rPr>
-              <w:rFonts w:eastAsiaTheme="minorEastAsia"/>
-              <w:noProof/>
-              <w:lang w:val="en-US"/>
-            </w:rPr>
-          </w:pPr>
-          <w:hyperlink w:anchor="_Toc499720560" w:history="1">
-            <w:r>
-              <w:rPr>
-                <w:rStyle w:val="Hipervnculo"/>
-                <w:rFonts w:ascii="Arial" w:hAnsi="Arial" w:cs="Arial"/>
-                <w:noProof/>
-                <w:lang w:eastAsia="es-MX"/>
-              </w:rPr>
-              <w:t>3.9.</w:t>
-            </w:r>
-            <w:r>
-              <w:rPr>
-                <w:rFonts w:eastAsiaTheme="minorEastAsia"/>
-                <w:noProof/>
-                <w:lang w:val="en-US"/>
-              </w:rPr>
-              <w:tab/>
-            </w:r>
-            <w:r>
-              <w:rPr>
-                <w:rStyle w:val="Hipervnculo"/>
-                <w:rFonts w:ascii="Arial" w:hAnsi="Arial" w:cs="Arial"/>
-                <w:noProof/>
-                <w:lang w:eastAsia="es-MX"/>
-              </w:rPr>
-              <w:t>Mecanismo para Recuperación</w:t>
-            </w:r>
-            <w:r>
-              <w:rPr>
-                <w:noProof/>
-                <w:webHidden/>
-              </w:rPr>
-              <w:tab/>
-            </w:r>
-            <w:r>
-              <w:rPr>
-                <w:noProof/>
-                <w:webHidden/>
-              </w:rPr>
-              <w:fldChar w:fldCharType="begin"/>
-            </w:r>
-            <w:r>
-              <w:rPr>
-                <w:noProof/>
-                <w:webHidden/>
-              </w:rPr>
-              <w:instrText xml:space="preserve"> PAGEREF _Toc499720560 \h </w:instrText>
-            </w:r>
-            <w:r>
-              <w:rPr>
-                <w:noProof/>
-                <w:webHidden/>
-              </w:rPr>
-            </w:r>
-            <w:r>
-              <w:rPr>
-                <w:noProof/>
-                <w:webHidden/>
-              </w:rPr>
-              <w:fldChar w:fldCharType="separate"/>
-            </w:r>
-            <w:r>
-              <w:rPr>
-                <w:noProof/>
-                <w:webHidden/>
-              </w:rPr>
-              <w:t>7</w:t>
+              <w:t>10</w:t>
             </w:r>
             <w:r>
               <w:rPr>
@@ -2470,7 +2521,7 @@
           <w:lang w:eastAsia="es-MX"/>
         </w:rPr>
       </w:pPr>
-      <w:bookmarkStart w:id="0" w:name="_Toc499720541"/>
+      <w:bookmarkStart w:id="1" w:name="_Toc10736163"/>
       <w:r>
         <w:rPr>
           <w:rFonts w:ascii="Arial" w:hAnsi="Arial" w:cs="Arial"/>
@@ -2479,7 +2530,7 @@
         <w:lastRenderedPageBreak/>
         <w:t>Descripción del Proyecto</w:t>
       </w:r>
-      <w:bookmarkEnd w:id="0"/>
+      <w:bookmarkEnd w:id="1"/>
     </w:p>
     <w:p>
       <w:pPr>
@@ -2495,7 +2546,7 @@
           <w:lang w:eastAsia="es-MX"/>
         </w:rPr>
       </w:pPr>
-      <w:bookmarkStart w:id="1" w:name="_Toc499720542"/>
+      <w:bookmarkStart w:id="2" w:name="_Toc10736164"/>
       <w:r>
         <w:rPr>
           <w:rFonts w:ascii="Arial" w:hAnsi="Arial" w:cs="Arial"/>
@@ -2505,7 +2556,7 @@
         </w:rPr>
         <w:t>Objetivos del proyecto</w:t>
       </w:r>
-      <w:bookmarkEnd w:id="1"/>
+      <w:bookmarkEnd w:id="2"/>
     </w:p>
     <w:p>
       <w:pPr>
@@ -2516,7 +2567,6 @@
           <w:szCs w:val="24"/>
         </w:rPr>
       </w:pPr>
-      <w:bookmarkStart w:id="2" w:name="_Toc499720543"/>
       <w:r>
         <w:rPr>
           <w:rFonts w:ascii="Arial" w:hAnsi="Arial" w:cs="Arial"/>
@@ -2567,6 +2617,7 @@
           <w:lang w:eastAsia="es-MX"/>
         </w:rPr>
       </w:pPr>
+      <w:bookmarkStart w:id="3" w:name="_Toc10736165"/>
       <w:r>
         <w:rPr>
           <w:rFonts w:ascii="Arial" w:hAnsi="Arial" w:cs="Arial"/>
@@ -2585,7 +2636,7 @@
         </w:rPr>
         <w:t xml:space="preserve"> entregables</w:t>
       </w:r>
-      <w:bookmarkEnd w:id="2"/>
+      <w:bookmarkEnd w:id="3"/>
     </w:p>
     <w:tbl>
       <w:tblPr>
@@ -2857,7 +2908,7 @@
           <w:lang w:eastAsia="es-MX"/>
         </w:rPr>
       </w:pPr>
-      <w:bookmarkStart w:id="3" w:name="_Toc499720544"/>
+      <w:bookmarkStart w:id="4" w:name="_Toc10736166"/>
       <w:r>
         <w:rPr>
           <w:rFonts w:ascii="Arial" w:hAnsi="Arial" w:cs="Arial"/>
@@ -2867,7 +2918,7 @@
         </w:rPr>
         <w:t>Alcance del proyecto</w:t>
       </w:r>
-      <w:bookmarkEnd w:id="3"/>
+      <w:bookmarkEnd w:id="4"/>
     </w:p>
     <w:tbl>
       <w:tblPr>
@@ -3467,7 +3518,7 @@
           <w:lang w:eastAsia="es-MX"/>
         </w:rPr>
       </w:pPr>
-      <w:bookmarkStart w:id="4" w:name="_Toc499720545"/>
+      <w:bookmarkStart w:id="5" w:name="_Toc10736167"/>
       <w:r>
         <w:rPr>
           <w:rFonts w:ascii="Arial" w:hAnsi="Arial" w:cs="Arial"/>
@@ -3476,7 +3527,7 @@
         <w:lastRenderedPageBreak/>
         <w:t>Plan de proyecto</w:t>
       </w:r>
-      <w:bookmarkEnd w:id="4"/>
+      <w:bookmarkEnd w:id="5"/>
     </w:p>
     <w:p>
       <w:pPr>
@@ -3492,7 +3543,7 @@
           <w:lang w:eastAsia="es-MX"/>
         </w:rPr>
       </w:pPr>
-      <w:bookmarkStart w:id="5" w:name="_Toc499720546"/>
+      <w:bookmarkStart w:id="6" w:name="_Toc10736168"/>
       <w:r>
         <w:rPr>
           <w:rFonts w:ascii="Arial" w:hAnsi="Arial" w:cs="Arial"/>
@@ -3502,7 +3553,7 @@
         </w:rPr>
         <w:t>Ciclos y/o Actividades a Seguir</w:t>
       </w:r>
-      <w:bookmarkEnd w:id="5"/>
+      <w:bookmarkEnd w:id="6"/>
     </w:p>
     <w:tbl>
       <w:tblPr>
@@ -4064,7 +4115,7 @@
           <w:lang w:eastAsia="es-MX"/>
         </w:rPr>
       </w:pPr>
-      <w:bookmarkStart w:id="6" w:name="_Toc499720547"/>
+      <w:bookmarkStart w:id="7" w:name="_Toc10736169"/>
       <w:r>
         <w:rPr>
           <w:rFonts w:ascii="Arial" w:hAnsi="Arial" w:cs="Arial"/>
@@ -4074,7 +4125,7 @@
         </w:rPr>
         <w:t>Cronograma de trabajo</w:t>
       </w:r>
-      <w:bookmarkEnd w:id="6"/>
+      <w:bookmarkEnd w:id="7"/>
     </w:p>
     <w:tbl>
       <w:tblPr>
@@ -5822,7 +5873,7 @@
           <w:lang w:eastAsia="es-MX"/>
         </w:rPr>
       </w:pPr>
-      <w:bookmarkStart w:id="7" w:name="_Toc499720548"/>
+      <w:bookmarkStart w:id="8" w:name="_Toc10736170"/>
       <w:r>
         <w:rPr>
           <w:rFonts w:ascii="Arial" w:hAnsi="Arial" w:cs="Arial"/>
@@ -5832,7 +5883,7 @@
         </w:rPr>
         <w:t>Costo estimado</w:t>
       </w:r>
-      <w:bookmarkEnd w:id="7"/>
+      <w:bookmarkEnd w:id="8"/>
     </w:p>
     <w:tbl>
       <w:tblPr>
@@ -6110,7 +6161,7 @@
           <w:lang w:eastAsia="es-MX"/>
         </w:rPr>
       </w:pPr>
-      <w:bookmarkStart w:id="8" w:name="_Toc499720549"/>
+      <w:bookmarkStart w:id="9" w:name="_Toc10736171"/>
       <w:r>
         <w:rPr>
           <w:rFonts w:ascii="Arial" w:hAnsi="Arial" w:cs="Arial"/>
@@ -6120,7 +6171,7 @@
         </w:rPr>
         <w:t>Recursos</w:t>
       </w:r>
-      <w:bookmarkEnd w:id="8"/>
+      <w:bookmarkEnd w:id="9"/>
     </w:p>
     <w:tbl>
       <w:tblPr>
@@ -6846,7 +6897,7 @@
           <w:lang w:eastAsia="es-MX"/>
         </w:rPr>
       </w:pPr>
-      <w:bookmarkStart w:id="9" w:name="_Toc499720550"/>
+      <w:bookmarkStart w:id="10" w:name="_Toc10736172"/>
       <w:r>
         <w:rPr>
           <w:rFonts w:ascii="Arial" w:hAnsi="Arial" w:cs="Arial"/>
@@ -6856,7 +6907,7 @@
         </w:rPr>
         <w:t>Equipo de trabajo</w:t>
       </w:r>
-      <w:bookmarkEnd w:id="9"/>
+      <w:bookmarkEnd w:id="10"/>
     </w:p>
     <w:tbl>
       <w:tblPr>
@@ -7446,7 +7497,7 @@
           <w:lang w:eastAsia="es-MX"/>
         </w:rPr>
       </w:pPr>
-      <w:bookmarkStart w:id="10" w:name="_Toc499720551"/>
+      <w:bookmarkStart w:id="11" w:name="_Toc10736173"/>
       <w:r>
         <w:rPr>
           <w:rFonts w:ascii="Arial" w:hAnsi="Arial" w:cs="Arial"/>
@@ -7455,7 +7506,7 @@
         <w:lastRenderedPageBreak/>
         <w:t>Políticas de proyecto</w:t>
       </w:r>
-      <w:bookmarkEnd w:id="10"/>
+      <w:bookmarkEnd w:id="11"/>
     </w:p>
     <w:p>
       <w:pPr>
@@ -7471,7 +7522,7 @@
           <w:lang w:eastAsia="es-MX"/>
         </w:rPr>
       </w:pPr>
-      <w:bookmarkStart w:id="11" w:name="_Toc499720552"/>
+      <w:bookmarkStart w:id="12" w:name="_Toc10736174"/>
       <w:r>
         <w:rPr>
           <w:rFonts w:ascii="Arial" w:hAnsi="Arial" w:cs="Arial"/>
@@ -7481,7 +7532,7 @@
         </w:rPr>
         <w:t>Mecanismos de comunicación</w:t>
       </w:r>
-      <w:bookmarkEnd w:id="11"/>
+      <w:bookmarkEnd w:id="12"/>
     </w:p>
     <w:tbl>
       <w:tblPr>
@@ -7809,7 +7860,7 @@
           <w:lang w:eastAsia="es-MX"/>
         </w:rPr>
       </w:pPr>
-      <w:bookmarkStart w:id="12" w:name="_Toc499720553"/>
+      <w:bookmarkStart w:id="13" w:name="_Toc10736175"/>
       <w:r>
         <w:rPr>
           <w:rFonts w:ascii="Arial" w:hAnsi="Arial" w:cs="Arial"/>
@@ -7819,7 +7870,7 @@
         </w:rPr>
         <w:t>Instrucciones de entrega</w:t>
       </w:r>
-      <w:bookmarkEnd w:id="12"/>
+      <w:bookmarkEnd w:id="13"/>
     </w:p>
     <w:tbl>
       <w:tblPr>
@@ -8413,8 +8464,6 @@
               </w:rPr>
               <w:t>D</w:t>
             </w:r>
-            <w:bookmarkStart w:id="13" w:name="_GoBack"/>
-            <w:bookmarkEnd w:id="13"/>
             <w:r>
               <w:rPr>
                 <w:rFonts w:ascii="Calibri" w:eastAsia="Times New Roman" w:hAnsi="Calibri" w:cs="Calibri"/>
@@ -8451,7 +8500,7 @@
           <w:lang w:eastAsia="es-MX"/>
         </w:rPr>
       </w:pPr>
-      <w:bookmarkStart w:id="14" w:name="_Toc499720554"/>
+      <w:bookmarkStart w:id="14" w:name="_Toc10736176"/>
       <w:r>
         <w:rPr>
           <w:rFonts w:ascii="Arial" w:hAnsi="Arial" w:cs="Arial"/>
@@ -8766,7 +8815,7 @@
           <w:lang w:eastAsia="es-MX"/>
         </w:rPr>
       </w:pPr>
-      <w:bookmarkStart w:id="15" w:name="_Toc499720555"/>
+      <w:bookmarkStart w:id="15" w:name="_Toc10736177"/>
       <w:r>
         <w:rPr>
           <w:rFonts w:ascii="Arial" w:hAnsi="Arial" w:cs="Arial"/>
@@ -9080,7 +9129,7 @@
           <w:lang w:eastAsia="es-MX"/>
         </w:rPr>
       </w:pPr>
-      <w:bookmarkStart w:id="16" w:name="_Toc499720556"/>
+      <w:bookmarkStart w:id="16" w:name="_Toc10736178"/>
       <w:r>
         <w:rPr>
           <w:rFonts w:ascii="Arial" w:hAnsi="Arial" w:cs="Arial"/>
@@ -9559,7 +9608,7 @@
           <w:lang w:eastAsia="es-MX"/>
         </w:rPr>
       </w:pPr>
-      <w:bookmarkStart w:id="17" w:name="_Toc499720557"/>
+      <w:bookmarkStart w:id="17" w:name="_Toc10736179"/>
       <w:r>
         <w:rPr>
           <w:rFonts w:ascii="Arial" w:hAnsi="Arial" w:cs="Arial"/>
@@ -9616,7 +9665,7 @@
           <w:lang w:eastAsia="es-MX"/>
         </w:rPr>
       </w:pPr>
-      <w:bookmarkStart w:id="18" w:name="_Toc499720558"/>
+      <w:bookmarkStart w:id="18" w:name="_Toc10736180"/>
       <w:r>
         <w:rPr>
           <w:rFonts w:ascii="Arial" w:hAnsi="Arial" w:cs="Arial"/>
@@ -10175,17 +10224,15 @@
           <w:rFonts w:ascii="Arial" w:hAnsi="Arial" w:cs="Arial"/>
           <w:sz w:val="26"/>
           <w:szCs w:val="26"/>
-          <w:highlight w:val="yellow"/>
           <w:lang w:eastAsia="es-MX"/>
         </w:rPr>
       </w:pPr>
-      <w:bookmarkStart w:id="19" w:name="_Toc499720559"/>
+      <w:bookmarkStart w:id="19" w:name="_Toc10736181"/>
       <w:r>
         <w:rPr>
           <w:rFonts w:ascii="Arial" w:hAnsi="Arial" w:cs="Arial"/>
           <w:sz w:val="26"/>
           <w:szCs w:val="26"/>
-          <w:highlight w:val="yellow"/>
           <w:lang w:eastAsia="es-MX"/>
         </w:rPr>
         <w:t>Frecuencia de respaldo</w:t>
@@ -10601,7 +10648,7 @@
         </w:rPr>
       </w:pPr>
       <w:bookmarkStart w:id="20" w:name="_Toc364013662"/>
-      <w:bookmarkStart w:id="21" w:name="_Toc499720560"/>
+      <w:bookmarkStart w:id="21" w:name="_Toc10736182"/>
       <w:r>
         <w:rPr>
           <w:rFonts w:ascii="Arial" w:hAnsi="Arial" w:cs="Arial"/>
@@ -11017,7 +11064,7 @@
       <w:rPr>
         <w:noProof/>
       </w:rPr>
-      <w:t>7</w:t>
+      <w:t>1</w:t>
     </w:r>
     <w:r>
       <w:fldChar w:fldCharType="end"/>
@@ -14080,7 +14127,7 @@
 </file>
 
 <file path=customXml/itemProps1.xml><?xml version="1.0" encoding="utf-8"?>
-<ds:datastoreItem xmlns:ds="http://schemas.openxmlformats.org/officeDocument/2006/customXml" ds:itemID="{B139D909-FBE3-47C1-80C1-7F4265A3EBEB}">
+<ds:datastoreItem xmlns:ds="http://schemas.openxmlformats.org/officeDocument/2006/customXml" ds:itemID="{9EF83F01-92E2-42E9-9C38-9A03E8F48B9C}">
   <ds:schemaRefs>
     <ds:schemaRef ds:uri="http://schemas.openxmlformats.org/officeDocument/2006/bibliography"/>
   </ds:schemaRefs>

</xml_diff>